<commit_message>
Update git kraken -> github
</commit_message>
<xml_diff>
--- a/Gestion/V1 module de puissance/Planification/Définition/WBS_puissance_hiver_2021_prerelease_T.docx
+++ b/Gestion/V1 module de puissance/Planification/Définition/WBS_puissance_hiver_2021_prerelease_T.docx
@@ -15,7 +15,7 @@
           <w:noProof/>
         </w:rPr>
         <w:drawing>
-          <wp:anchor distT="0" distB="0" distL="114300" distR="114300" simplePos="0" relativeHeight="251658240" behindDoc="1" locked="0" layoutInCell="1" allowOverlap="1" wp14:anchorId="4EB80965" wp14:editId="14A25A71">
+          <wp:anchor distT="0" distB="0" distL="114300" distR="114300" simplePos="0" relativeHeight="251658240" behindDoc="1" locked="0" layoutInCell="1" allowOverlap="1" wp14:anchorId="4EB80965" wp14:editId="6F7395BD">
             <wp:simplePos x="0" y="0"/>
             <wp:positionH relativeFrom="page">
               <wp:align>right</wp:align>
@@ -233,6 +233,8 @@
           <w:shd w:val="clear" w:color="auto" w:fill="FFFFFF"/>
         </w:rPr>
       </w:pPr>
+      <w:bookmarkStart w:id="2" w:name="_Hlk61104030"/>
+      <w:bookmarkStart w:id="3" w:name="_GoBack"/>
       <w:r>
         <w:rPr>
           <w:rStyle w:val="SubtleEmphasis"/>
@@ -290,6 +292,8 @@
         <w:t>Module de puissance V1</w:t>
       </w:r>
     </w:p>
+    <w:bookmarkEnd w:id="2"/>
+    <w:bookmarkEnd w:id="3"/>
     <w:p>
       <w:pPr>
         <w:rPr>
@@ -365,6 +369,7 @@
           <w:lang w:val="fr-FR"/>
         </w:rPr>
       </w:pPr>
+      <w:bookmarkStart w:id="4" w:name="_Hlk61103909"/>
       <w:r>
         <w:rPr>
           <w:i/>
@@ -408,7 +413,6 @@
         <w:t>2020-12-30</w:t>
       </w:r>
     </w:p>
-    <w:bookmarkEnd w:id="0"/>
     <w:p>
       <w:pPr>
         <w:pStyle w:val="Heading1"/>
@@ -416,6 +420,9 @@
           <w:lang w:val="fr-FR"/>
         </w:rPr>
       </w:pPr>
+      <w:bookmarkStart w:id="5" w:name="_Hlk61103673"/>
+      <w:bookmarkEnd w:id="0"/>
+      <w:bookmarkEnd w:id="4"/>
       <w:r>
         <w:rPr>
           <w:lang w:val="fr-FR"/>
@@ -489,13 +496,7 @@
         </w:numPr>
       </w:pPr>
       <w:r>
-        <w:t xml:space="preserve">Faire </w:t>
-      </w:r>
-      <w:r>
-        <w:t>l’achât de la batterie</w:t>
-      </w:r>
-      <w:r>
-        <w:t xml:space="preserve"> </w:t>
+        <w:t xml:space="preserve">Faire l’achât de la batterie </w:t>
       </w:r>
     </w:p>
     <w:p>
@@ -609,8 +610,6 @@
       <w:r>
         <w:t>Installer la batterie</w:t>
       </w:r>
-      <w:bookmarkStart w:id="2" w:name="_GoBack"/>
-      <w:bookmarkEnd w:id="2"/>
     </w:p>
     <w:p>
       <w:pPr>
@@ -1727,7 +1726,19 @@
         <w:rPr>
           <w:lang w:val="fr-FR"/>
         </w:rPr>
-        <w:t>Mettre en évidence les critères pour chaque livrable</w:t>
+        <w:t xml:space="preserve">Mettre en évidence les </w:t>
+      </w:r>
+      <w:r>
+        <w:rPr>
+          <w:lang w:val="fr-FR"/>
+        </w:rPr>
+        <w:t>activités</w:t>
+      </w:r>
+      <w:r>
+        <w:rPr>
+          <w:lang w:val="fr-FR"/>
+        </w:rPr>
+        <w:t xml:space="preserve"> pour chaque livrable</w:t>
       </w:r>
     </w:p>
     <w:p>
@@ -2140,6 +2151,7 @@
         <w:pStyle w:val="Heading3"/>
       </w:pPr>
     </w:p>
+    <w:bookmarkEnd w:id="5"/>
     <w:p>
       <w:pPr>
         <w:rPr>
@@ -8338,6 +8350,23 @@
 </file>
 
 <file path=customXml/item1.xml><?xml version="1.0" encoding="utf-8"?>
+<p:properties xmlns:p="http://schemas.microsoft.com/office/2006/metadata/properties" xmlns:xsi="http://www.w3.org/2001/XMLSchema-instance" xmlns:pc="http://schemas.microsoft.com/office/infopath/2007/PartnerControls">
+  <documentManagement>
+    <Sous_x002d_groupe xmlns="b54e019c-3ee7-434f-8a35-fbbd2334836f" xsi:nil="true"/>
+  </documentManagement>
+</p:properties>
+</file>
+
+<file path=customXml/item2.xml><?xml version="1.0" encoding="utf-8"?>
+<?mso-contentType ?>
+<FormTemplates xmlns="http://schemas.microsoft.com/sharepoint/v3/contenttype/forms">
+  <Display>DocumentLibraryForm</Display>
+  <Edit>DocumentLibraryForm</Edit>
+  <New>DocumentLibraryForm</New>
+</FormTemplates>
+</file>
+
+<file path=customXml/item3.xml><?xml version="1.0" encoding="utf-8"?>
 <ct:contentTypeSchema xmlns:ct="http://schemas.microsoft.com/office/2006/metadata/contentType" xmlns:ma="http://schemas.microsoft.com/office/2006/metadata/properties/metaAttributes" ct:_="" ma:_="" ma:contentTypeName="Document" ma:contentTypeID="0x0101003FF19D8BA2DD454796779A3F57949CF7" ma:contentTypeVersion="13" ma:contentTypeDescription="Crée un document." ma:contentTypeScope="" ma:versionID="f8fa63867acfdb1d95bbd98da99a0e05">
   <xsd:schema xmlns:xsd="http://www.w3.org/2001/XMLSchema" xmlns:xs="http://www.w3.org/2001/XMLSchema" xmlns:p="http://schemas.microsoft.com/office/2006/metadata/properties" xmlns:ns2="b54e019c-3ee7-434f-8a35-fbbd2334836f" xmlns:ns3="3023bfbb-19b0-459a-8ace-46c463329c3e" targetNamespace="http://schemas.microsoft.com/office/2006/metadata/properties" ma:root="true" ma:fieldsID="b718581340ebb19e0155cbab72189ea0" ns2:_="" ns3:_="">
     <xsd:import namespace="b54e019c-3ee7-434f-8a35-fbbd2334836f"/>
@@ -8562,28 +8591,29 @@
 </ct:contentTypeSchema>
 </file>
 
-<file path=customXml/item2.xml><?xml version="1.0" encoding="utf-8"?>
-<?mso-contentType ?>
-<FormTemplates xmlns="http://schemas.microsoft.com/sharepoint/v3/contenttype/forms">
-  <Display>DocumentLibraryForm</Display>
-  <Edit>DocumentLibraryForm</Edit>
-  <New>DocumentLibraryForm</New>
-</FormTemplates>
-</file>
-
-<file path=customXml/item3.xml><?xml version="1.0" encoding="utf-8"?>
-<p:properties xmlns:p="http://schemas.microsoft.com/office/2006/metadata/properties" xmlns:xsi="http://www.w3.org/2001/XMLSchema-instance" xmlns:pc="http://schemas.microsoft.com/office/infopath/2007/PartnerControls">
-  <documentManagement>
-    <Sous_x002d_groupe xmlns="b54e019c-3ee7-434f-8a35-fbbd2334836f" xsi:nil="true"/>
-  </documentManagement>
-</p:properties>
-</file>
-
 <file path=customXml/item4.xml><?xml version="1.0" encoding="utf-8"?>
 <b:Sources xmlns:b="http://schemas.openxmlformats.org/officeDocument/2006/bibliography" xmlns="http://schemas.openxmlformats.org/officeDocument/2006/bibliography" SelectedStyle="\IEEE2006OfficeOnline.xsl" StyleName="IEEE" Version="2006"/>
 </file>
 
 <file path=customXml/itemProps1.xml><?xml version="1.0" encoding="utf-8"?>
+<ds:datastoreItem xmlns:ds="http://schemas.openxmlformats.org/officeDocument/2006/customXml" ds:itemID="{EB651CA3-49D5-44ED-B953-CF6BF00E3ED2}">
+  <ds:schemaRefs>
+    <ds:schemaRef ds:uri="http://schemas.microsoft.com/office/2006/metadata/properties"/>
+    <ds:schemaRef ds:uri="http://schemas.microsoft.com/office/infopath/2007/PartnerControls"/>
+    <ds:schemaRef ds:uri="b54e019c-3ee7-434f-8a35-fbbd2334836f"/>
+  </ds:schemaRefs>
+</ds:datastoreItem>
+</file>
+
+<file path=customXml/itemProps2.xml><?xml version="1.0" encoding="utf-8"?>
+<ds:datastoreItem xmlns:ds="http://schemas.openxmlformats.org/officeDocument/2006/customXml" ds:itemID="{54C2B37B-97AB-459E-8C29-F7330A28F4E7}">
+  <ds:schemaRefs>
+    <ds:schemaRef ds:uri="http://schemas.microsoft.com/sharepoint/v3/contenttype/forms"/>
+  </ds:schemaRefs>
+</ds:datastoreItem>
+</file>
+
+<file path=customXml/itemProps3.xml><?xml version="1.0" encoding="utf-8"?>
 <ds:datastoreItem xmlns:ds="http://schemas.openxmlformats.org/officeDocument/2006/customXml" ds:itemID="{A7B4C9CF-556C-4529-820F-988657CA628B}">
   <ds:schemaRefs>
     <ds:schemaRef ds:uri="http://schemas.microsoft.com/office/2006/metadata/contentType"/>
@@ -8602,26 +8632,8 @@
 </ds:datastoreItem>
 </file>
 
-<file path=customXml/itemProps2.xml><?xml version="1.0" encoding="utf-8"?>
-<ds:datastoreItem xmlns:ds="http://schemas.openxmlformats.org/officeDocument/2006/customXml" ds:itemID="{54C2B37B-97AB-459E-8C29-F7330A28F4E7}">
-  <ds:schemaRefs>
-    <ds:schemaRef ds:uri="http://schemas.microsoft.com/sharepoint/v3/contenttype/forms"/>
-  </ds:schemaRefs>
-</ds:datastoreItem>
-</file>
-
-<file path=customXml/itemProps3.xml><?xml version="1.0" encoding="utf-8"?>
-<ds:datastoreItem xmlns:ds="http://schemas.openxmlformats.org/officeDocument/2006/customXml" ds:itemID="{EB651CA3-49D5-44ED-B953-CF6BF00E3ED2}">
-  <ds:schemaRefs>
-    <ds:schemaRef ds:uri="http://schemas.microsoft.com/office/2006/metadata/properties"/>
-    <ds:schemaRef ds:uri="http://schemas.microsoft.com/office/infopath/2007/PartnerControls"/>
-    <ds:schemaRef ds:uri="b54e019c-3ee7-434f-8a35-fbbd2334836f"/>
-  </ds:schemaRefs>
-</ds:datastoreItem>
-</file>
-
 <file path=customXml/itemProps4.xml><?xml version="1.0" encoding="utf-8"?>
-<ds:datastoreItem xmlns:ds="http://schemas.openxmlformats.org/officeDocument/2006/customXml" ds:itemID="{8BBA8E10-33E3-43B5-B321-F46CB6981771}">
+<ds:datastoreItem xmlns:ds="http://schemas.openxmlformats.org/officeDocument/2006/customXml" ds:itemID="{9A7CDAF2-37A0-4308-A309-664DB853BA58}">
   <ds:schemaRefs>
     <ds:schemaRef ds:uri="http://schemas.openxmlformats.org/officeDocument/2006/bibliography"/>
   </ds:schemaRefs>

</xml_diff>